<commit_message>
Ein bisschen sprachlicher Feinschliff
Hab da mal ein bisschen geschwafelt. Hoffe das passt so. Wenn nicht,
gibts ja den Revert Button
</commit_message>
<xml_diff>
--- a/JUH/Aufbauorganisation JUH.docx
+++ b/JUH/Aufbauorganisation JUH.docx
@@ -7,16 +7,299 @@
         <w:jc w:val="center"/>
         <w:rPr>
           <w:rFonts w:ascii="Arial" w:hAnsi="Arial" w:cs="Arial"/>
-          <w:b/>
-          <w:sz w:val="32"/>
-        </w:rPr>
-      </w:pPr>
+          <w:sz w:val="40"/>
+          <w:szCs w:val="40"/>
+        </w:rPr>
+      </w:pPr>
+    </w:p>
+    <w:p>
+      <w:pPr>
+        <w:jc w:val="center"/>
+        <w:rPr>
+          <w:rFonts w:ascii="Arial" w:hAnsi="Arial" w:cs="Arial"/>
+          <w:sz w:val="40"/>
+          <w:szCs w:val="40"/>
+        </w:rPr>
+      </w:pPr>
+    </w:p>
+    <w:p>
+      <w:pPr>
+        <w:jc w:val="center"/>
+        <w:rPr>
+          <w:rFonts w:ascii="Arial" w:hAnsi="Arial" w:cs="Arial"/>
+          <w:sz w:val="40"/>
+          <w:szCs w:val="40"/>
+        </w:rPr>
+      </w:pPr>
+      <w:r>
+        <w:rPr>
+          <w:rFonts w:ascii="Arial" w:hAnsi="Arial" w:cs="Arial"/>
+          <w:sz w:val="40"/>
+          <w:szCs w:val="40"/>
+        </w:rPr>
+        <w:t>OSA</w:t>
+      </w:r>
+    </w:p>
+    <w:p>
+      <w:pPr>
+        <w:jc w:val="center"/>
+        <w:rPr>
+          <w:rFonts w:ascii="Arial" w:hAnsi="Arial" w:cs="Arial"/>
+          <w:sz w:val="40"/>
+          <w:szCs w:val="40"/>
+        </w:rPr>
+      </w:pPr>
+      <w:r>
+        <w:rPr>
+          <w:rFonts w:ascii="Arial" w:hAnsi="Arial" w:cs="Arial"/>
+          <w:sz w:val="40"/>
+          <w:szCs w:val="40"/>
+        </w:rPr>
+        <w:t>Aufgabe 1</w:t>
+      </w:r>
+    </w:p>
+    <w:p>
+      <w:pPr>
+        <w:jc w:val="center"/>
+        <w:rPr>
+          <w:rFonts w:ascii="Arial" w:hAnsi="Arial" w:cs="Arial"/>
+          <w:sz w:val="40"/>
+          <w:szCs w:val="40"/>
+        </w:rPr>
+      </w:pPr>
+    </w:p>
+    <w:p>
+      <w:pPr>
+        <w:jc w:val="center"/>
+        <w:rPr>
+          <w:rFonts w:ascii="Arial" w:hAnsi="Arial" w:cs="Arial"/>
+          <w:sz w:val="40"/>
+          <w:szCs w:val="40"/>
+        </w:rPr>
+      </w:pPr>
+    </w:p>
+    <w:p>
+      <w:pPr>
+        <w:jc w:val="center"/>
+        <w:rPr>
+          <w:rFonts w:ascii="Arial" w:hAnsi="Arial" w:cs="Arial"/>
+          <w:sz w:val="40"/>
+          <w:szCs w:val="40"/>
+        </w:rPr>
+      </w:pPr>
+    </w:p>
+    <w:p>
+      <w:pPr>
+        <w:jc w:val="center"/>
+        <w:rPr>
+          <w:rFonts w:ascii="Arial" w:hAnsi="Arial" w:cs="Arial"/>
+          <w:sz w:val="40"/>
+          <w:szCs w:val="40"/>
+        </w:rPr>
+      </w:pPr>
+    </w:p>
+    <w:p>
+      <w:pPr>
+        <w:jc w:val="center"/>
+        <w:rPr>
+          <w:rFonts w:ascii="Arial" w:hAnsi="Arial" w:cs="Arial"/>
+          <w:sz w:val="40"/>
+          <w:szCs w:val="40"/>
+        </w:rPr>
+      </w:pPr>
+    </w:p>
+    <w:p>
+      <w:pPr>
+        <w:jc w:val="center"/>
+        <w:rPr>
+          <w:rFonts w:ascii="Arial" w:hAnsi="Arial" w:cs="Arial"/>
+          <w:sz w:val="40"/>
+          <w:szCs w:val="40"/>
+        </w:rPr>
+      </w:pPr>
+      <w:r>
+        <w:rPr>
+          <w:rFonts w:ascii="Arial" w:hAnsi="Arial" w:cs="Arial"/>
+          <w:sz w:val="40"/>
+          <w:szCs w:val="40"/>
+        </w:rPr>
+        <w:t xml:space="preserve">Aufbauorganisation </w:t>
+      </w:r>
+    </w:p>
+    <w:p>
+      <w:pPr>
+        <w:jc w:val="center"/>
+        <w:rPr>
+          <w:rFonts w:ascii="Arial" w:hAnsi="Arial" w:cs="Arial"/>
+          <w:sz w:val="40"/>
+          <w:szCs w:val="40"/>
+        </w:rPr>
+      </w:pPr>
+      <w:r>
+        <w:rPr>
+          <w:rFonts w:ascii="Arial" w:hAnsi="Arial" w:cs="Arial"/>
+          <w:sz w:val="40"/>
+          <w:szCs w:val="40"/>
+        </w:rPr>
+        <w:t xml:space="preserve">der </w:t>
+      </w:r>
+    </w:p>
+    <w:p>
+      <w:pPr>
+        <w:jc w:val="center"/>
+        <w:rPr>
+          <w:rFonts w:ascii="Arial" w:hAnsi="Arial" w:cs="Arial"/>
+          <w:sz w:val="40"/>
+          <w:szCs w:val="40"/>
+        </w:rPr>
+      </w:pPr>
+      <w:r>
+        <w:rPr>
+          <w:rFonts w:ascii="Arial" w:hAnsi="Arial" w:cs="Arial"/>
+          <w:sz w:val="40"/>
+          <w:szCs w:val="40"/>
+        </w:rPr>
+        <w:t>Hilfsorganisation</w:t>
+      </w:r>
+    </w:p>
+    <w:p>
+      <w:pPr>
+        <w:jc w:val="center"/>
+        <w:rPr>
+          <w:rFonts w:ascii="Arial" w:hAnsi="Arial" w:cs="Arial"/>
+          <w:sz w:val="40"/>
+          <w:szCs w:val="40"/>
+        </w:rPr>
+      </w:pPr>
+      <w:r>
+        <w:rPr>
+          <w:rFonts w:ascii="Arial" w:hAnsi="Arial" w:cs="Arial"/>
+          <w:sz w:val="40"/>
+          <w:szCs w:val="40"/>
+        </w:rPr>
+        <w:t>„Die Johanniter“</w:t>
+      </w:r>
+    </w:p>
+    <w:p>
+      <w:pPr>
+        <w:jc w:val="center"/>
+        <w:rPr>
+          <w:rFonts w:ascii="Arial" w:hAnsi="Arial" w:cs="Arial"/>
+          <w:sz w:val="40"/>
+          <w:szCs w:val="40"/>
+        </w:rPr>
+      </w:pPr>
+    </w:p>
+    <w:p>
+      <w:pPr>
+        <w:jc w:val="center"/>
+        <w:rPr>
+          <w:rFonts w:ascii="Arial" w:hAnsi="Arial" w:cs="Arial"/>
+          <w:sz w:val="40"/>
+          <w:szCs w:val="40"/>
+        </w:rPr>
+      </w:pPr>
+    </w:p>
+    <w:p>
+      <w:pPr>
+        <w:jc w:val="center"/>
+        <w:rPr>
+          <w:rFonts w:ascii="Arial" w:hAnsi="Arial" w:cs="Arial"/>
+          <w:sz w:val="40"/>
+          <w:szCs w:val="40"/>
+        </w:rPr>
+      </w:pPr>
+    </w:p>
+    <w:p>
+      <w:pPr>
+        <w:jc w:val="center"/>
+        <w:rPr>
+          <w:rFonts w:ascii="Arial" w:hAnsi="Arial" w:cs="Arial"/>
+          <w:sz w:val="40"/>
+          <w:szCs w:val="40"/>
+        </w:rPr>
+      </w:pPr>
+    </w:p>
+    <w:p>
+      <w:pPr>
+        <w:jc w:val="center"/>
+        <w:rPr>
+          <w:rFonts w:ascii="Arial" w:hAnsi="Arial" w:cs="Arial"/>
+          <w:sz w:val="40"/>
+          <w:szCs w:val="40"/>
+        </w:rPr>
+      </w:pPr>
+    </w:p>
+    <w:p>
+      <w:pPr>
+        <w:jc w:val="center"/>
+        <w:rPr>
+          <w:rFonts w:ascii="Arial" w:hAnsi="Arial" w:cs="Arial"/>
+          <w:sz w:val="40"/>
+          <w:szCs w:val="40"/>
+        </w:rPr>
+      </w:pPr>
+    </w:p>
+    <w:p>
+      <w:pPr>
+        <w:jc w:val="center"/>
+        <w:rPr>
+          <w:rFonts w:ascii="Arial" w:hAnsi="Arial" w:cs="Arial"/>
+          <w:sz w:val="40"/>
+          <w:szCs w:val="40"/>
+        </w:rPr>
+      </w:pPr>
+    </w:p>
+    <w:p>
+      <w:pPr>
+        <w:jc w:val="center"/>
+        <w:rPr>
+          <w:rFonts w:ascii="Arial" w:hAnsi="Arial" w:cs="Arial"/>
+          <w:sz w:val="40"/>
+          <w:szCs w:val="40"/>
+        </w:rPr>
+      </w:pPr>
+      <w:r>
+        <w:rPr>
+          <w:rFonts w:ascii="Arial" w:hAnsi="Arial" w:cs="Arial"/>
+          <w:sz w:val="40"/>
+          <w:szCs w:val="40"/>
+        </w:rPr>
+        <w:t>Dominik Meixner – 1324227</w:t>
+      </w:r>
+    </w:p>
+    <w:p>
+      <w:pPr>
+        <w:jc w:val="center"/>
+        <w:rPr>
+          <w:rFonts w:ascii="Arial" w:hAnsi="Arial" w:cs="Arial"/>
+          <w:sz w:val="40"/>
+          <w:szCs w:val="40"/>
+        </w:rPr>
+      </w:pPr>
+      <w:r>
+        <w:rPr>
+          <w:rFonts w:ascii="Arial" w:hAnsi="Arial" w:cs="Arial"/>
+          <w:sz w:val="40"/>
+          <w:szCs w:val="40"/>
+        </w:rPr>
+        <w:t>Dominique Cheray – 1320551</w:t>
+      </w:r>
+      <w:r>
+        <w:rPr>
+          <w:rFonts w:ascii="Arial" w:hAnsi="Arial" w:cs="Arial"/>
+          <w:sz w:val="40"/>
+          <w:szCs w:val="40"/>
+        </w:rPr>
+        <w:br w:type="page"/>
+      </w:r>
       <w:r>
         <w:rPr>
           <w:rFonts w:ascii="Arial" w:hAnsi="Arial" w:cs="Arial"/>
           <w:noProof/>
           <w:sz w:val="24"/>
         </w:rPr>
+        <w:lastRenderedPageBreak/>
         <w:pict>
           <v:shapetype id="_x0000_t75" coordsize="21600,21600" o:spt="75" o:preferrelative="t" path="m@4@5l@4@11@9@11@9@5xe" filled="f" stroked="f">
             <v:stroke joinstyle="miter"/>
@@ -38,9 +321,9 @@
             <o:lock v:ext="edit" aspectratio="t"/>
           </v:shapetype>
           <v:shape id="_x0000_s1026" type="#_x0000_t75" style="position:absolute;left:0;text-align:left;margin-left:-14.4pt;margin-top:4.6pt;width:552.6pt;height:821.15pt;z-index:251659264;mso-position-horizontal-relative:text;mso-position-vertical-relative:text">
-            <v:imagedata r:id="rId5" o:title=""/>
+            <v:imagedata r:id="rId7" o:title=""/>
           </v:shape>
-          <o:OLEObject Type="Embed" ProgID="Visio.Drawing.15" ShapeID="_x0000_s1026" DrawAspect="Content" ObjectID="_1489169797" r:id="rId6"/>
+          <o:OLEObject Type="Embed" ProgID="Visio.Drawing.15" ShapeID="_x0000_s1026" DrawAspect="Content" ObjectID="_1489171995" r:id="rId8"/>
         </w:pict>
       </w:r>
       <w:r>
@@ -63,11 +346,13 @@
       <w:r>
         <w:rPr>
           <w:rFonts w:ascii="Arial" w:hAnsi="Arial" w:cs="Arial"/>
+          <w:noProof/>
+          <w:lang w:eastAsia="de-DE"/>
         </w:rPr>
         <mc:AlternateContent>
           <mc:Choice Requires="wps">
             <w:drawing>
-              <wp:anchor distT="0" distB="0" distL="114300" distR="114300" simplePos="0" relativeHeight="251664384" behindDoc="0" locked="0" layoutInCell="1" allowOverlap="1" wp14:anchorId="451CF51E" wp14:editId="02F45578">
+              <wp:anchor distT="0" distB="0" distL="114300" distR="114300" simplePos="0" relativeHeight="251664384" behindDoc="0" locked="0" layoutInCell="1" allowOverlap="1" wp14:anchorId="2ECA2133" wp14:editId="1B6861E5">
                 <wp:simplePos x="0" y="0"/>
                 <wp:positionH relativeFrom="column">
                   <wp:posOffset>-1838325</wp:posOffset>
@@ -160,7 +445,7 @@
           <w:lang w:eastAsia="de-DE"/>
         </w:rPr>
         <w:drawing>
-          <wp:anchor distT="0" distB="0" distL="114300" distR="114300" simplePos="0" relativeHeight="251662336" behindDoc="0" locked="0" layoutInCell="1" allowOverlap="1" wp14:anchorId="727FA0B3" wp14:editId="2544F781">
+          <wp:anchor distT="0" distB="0" distL="114300" distR="114300" simplePos="0" relativeHeight="251662336" behindDoc="0" locked="0" layoutInCell="1" allowOverlap="1" wp14:anchorId="0E8042CB" wp14:editId="698F2CDA">
             <wp:simplePos x="0" y="0"/>
             <wp:positionH relativeFrom="column">
               <wp:posOffset>4090670</wp:posOffset>
@@ -185,7 +470,7 @@
                     </pic:cNvPicPr>
                   </pic:nvPicPr>
                   <pic:blipFill>
-                    <a:blip r:embed="rId7">
+                    <a:blip r:embed="rId9">
                       <a:extLst>
                         <a:ext uri="{28A0092B-C50C-407E-A947-70E740481C1C}">
                           <a14:useLocalDpi xmlns:a14="http://schemas.microsoft.com/office/drawing/2010/main" val="0"/>
@@ -231,6 +516,140 @@
     </w:p>
     <w:p>
       <w:pPr>
+        <w:rPr>
+          <w:rFonts w:ascii="Arial" w:hAnsi="Arial" w:cs="Arial"/>
+        </w:rPr>
+      </w:pPr>
+      <w:r>
+        <w:rPr>
+          <w:rFonts w:ascii="Arial" w:hAnsi="Arial" w:cs="Arial"/>
+        </w:rPr>
+        <w:lastRenderedPageBreak/>
+        <w:t>Die Struktur Johanniter-Unfall-Hilfe e.V. (JUH) ist pyramidenförmig organisiert. Der Tradition des Johanniter-Ordens mit seiner über 900-jährigen Geschichte folgend, steht an der Spitze des Organigramms der Herrenmeister ebendieses Ordens. Für das Tagesgeschäft mag das weitestgehend irrelevant sein, für die Identität der Johanniter dafür umso wichtiger.</w:t>
+      </w:r>
+    </w:p>
+    <w:p>
+      <w:pPr>
+        <w:rPr>
+          <w:rFonts w:ascii="Arial" w:hAnsi="Arial" w:cs="Arial"/>
+        </w:rPr>
+      </w:pPr>
+      <w:r>
+        <w:rPr>
+          <w:rFonts w:ascii="Arial" w:hAnsi="Arial" w:cs="Arial"/>
+        </w:rPr>
+        <w:t>Der Herrenmeister ernennt den Präsidenten der JUH, welcher ihm schon als Ordensritter per se unterstellt ist. Trotz dieses Sachverhaltes ist das Amt des Präsidenten das höchste Amt der Hilfsorganisation, welche ca. 44000 aktive Mitglieder umfasst.</w:t>
+      </w:r>
+    </w:p>
+    <w:p>
+      <w:pPr>
+        <w:rPr>
+          <w:rFonts w:ascii="Arial" w:hAnsi="Arial" w:cs="Arial"/>
+        </w:rPr>
+      </w:pPr>
+      <w:r>
+        <w:rPr>
+          <w:rFonts w:ascii="Arial" w:hAnsi="Arial" w:cs="Arial"/>
+        </w:rPr>
+        <w:t xml:space="preserve">Zum besseren Verständnis der weiteren Ämter und Funktionen ist es hilfreich sich die Verbandsstruktur der JUH klar zu machen: </w:t>
+      </w:r>
+      <w:r>
+        <w:rPr>
+          <w:rFonts w:ascii="Arial" w:hAnsi="Arial" w:cs="Arial"/>
+        </w:rPr>
+        <w:br/>
+        <w:t xml:space="preserve">Im Bundesverband sind neun Landesverbände organisiert, welche wiederum aus Regionalverbänden bestehen. Der Landesverband Baden-Württemberg beispielsweise besteht aus fünf Regionalverbänden verschiedener Größe: RV Baden, RV Ostwürttemberg, RV Stuttgart, RV Oberschwaben-Bodensee, RV Main-Tauber. </w:t>
+      </w:r>
+      <w:r>
+        <w:rPr>
+          <w:rFonts w:ascii="Arial" w:hAnsi="Arial" w:cs="Arial"/>
+        </w:rPr>
+        <w:br/>
+        <w:t>Innerhalb der Regionalverbände sind die Mitglieder vor Ort in sogenannten Ortsverbänden organisiert. Auf Ortsebene wiederum sind alle Johanniter Teil der Mitgliederversammlung, die wichtige Themen diskutiert  und Delegierte in die Landesvertreterversammlung entsendet. Von dort werden bundespolitische Themen in die Delegiertenkonferenz geschickt und hier mit Vertretern aus dem ganzen Bundesgebiet diskutiert. Außerdem wird durch diese Konferenz das Präsidium gewählt, welches das höchste Organ der Johanniter-Unfall-Hilfe e.V. ist.</w:t>
+      </w:r>
+    </w:p>
+    <w:p>
+      <w:pPr>
+        <w:rPr>
+          <w:rFonts w:ascii="Arial" w:hAnsi="Arial" w:cs="Arial"/>
+        </w:rPr>
+      </w:pPr>
+      <w:r>
+        <w:rPr>
+          <w:rFonts w:ascii="Arial" w:hAnsi="Arial" w:cs="Arial"/>
+        </w:rPr>
+        <w:t>Dem Bundesverband steht der Bundesvorstand (BVO) vor. Er setzt sich aus drei Mitgliedern zusammen, von denen mindestens eines Mitglied des Johanniter-Ordens und ehrenamtlich tätig sein muss.</w:t>
+      </w:r>
+      <w:r>
+        <w:rPr>
+          <w:rFonts w:ascii="Arial" w:hAnsi="Arial" w:cs="Arial"/>
+        </w:rPr>
+        <w:br/>
+        <w:t>Eine Aufgabe des Bundesvorstandes ist die Einberufung der aus Bundesarzt, Bundesausbildungsleiter, Bundespfarrer, Bundesjugendleiter und weiteren Bundesbeauftragten bestehenden Bundesleitung, die ihn regelmäßig in wichtigen Fragen berät.</w:t>
+      </w:r>
+      <w:r>
+        <w:rPr>
+          <w:rFonts w:ascii="Arial" w:hAnsi="Arial" w:cs="Arial"/>
+        </w:rPr>
+        <w:br/>
+        <w:t>Neben dieser beratenden Tätigkeit bestellt die Bundesleitung auf Vorschlag des BVOs und mit Zustimmung des Herrenmeisters die Landesvorstände. Ein Landesvorstand besteht aus zwei oder drei Mitgliedern, von denen wiederum eines aus dem Johanniter-Orden kommen muss. Die Mehrheit der Vorstandsmitglieder muss einem evangelischen Bekenntnis angehören.</w:t>
+      </w:r>
+    </w:p>
+    <w:p>
+      <w:pPr>
+        <w:rPr>
+          <w:rFonts w:ascii="Arial" w:hAnsi="Arial" w:cs="Arial"/>
+        </w:rPr>
+      </w:pPr>
+      <w:r>
+        <w:rPr>
+          <w:rFonts w:ascii="Arial" w:hAnsi="Arial" w:cs="Arial"/>
+        </w:rPr>
+        <w:t>Äquivalent zum BVO beruft auch der Landesvorstand (LVO) eine Landesleitung, welche die entsprechenden Positionen auf Landesebene enthält und ihn in Fachfragen berät. Des Weiteren beruft er die Regionalvorstände. Auch hier muss ein Mitglied ehrenamtlich tätig sein muss.</w:t>
+      </w:r>
+      <w:r>
+        <w:rPr>
+          <w:rFonts w:ascii="Arial" w:hAnsi="Arial" w:cs="Arial"/>
+        </w:rPr>
+        <w:br/>
+        <w:t>Regionalvorstände ernennen die ehrenamtlichen Ortsbeauftragten. Sie sind Teil der Regionalleitung, wenn diese berufen wird, was aber nicht der Fall sein muss.</w:t>
+      </w:r>
+    </w:p>
+    <w:p>
+      <w:pPr>
+        <w:rPr>
+          <w:rFonts w:ascii="Arial" w:hAnsi="Arial" w:cs="Arial"/>
+        </w:rPr>
+      </w:pPr>
+    </w:p>
+    <w:p>
+      <w:pPr>
+        <w:rPr>
+          <w:rFonts w:ascii="Arial" w:hAnsi="Arial" w:cs="Arial"/>
+        </w:rPr>
+      </w:pPr>
+      <w:r>
+        <w:rPr>
+          <w:rFonts w:ascii="Arial" w:hAnsi="Arial" w:cs="Arial"/>
+        </w:rPr>
+        <w:t>Jetzt stellt sich die Frage, warum es diese eher komplizierte, verstrickte Struktur gibt und welche Vor- und Nachteile sie mit sich bringt.</w:t>
+      </w:r>
+    </w:p>
+    <w:p>
+      <w:pPr>
+        <w:rPr>
+          <w:rFonts w:ascii="Arial" w:hAnsi="Arial" w:cs="Arial"/>
+        </w:rPr>
+      </w:pPr>
+      <w:r>
+        <w:rPr>
+          <w:rFonts w:ascii="Arial" w:hAnsi="Arial" w:cs="Arial"/>
+        </w:rPr>
+        <w:t>Die Top-Down-Struktur ist in der langen Geschichte des Johanniter-Ordens gewachsen und wurde bei der Gründung der Johanniter-Unfall-Hilfe e.V. in der Nachkriegszeit des letzten Jahrhunderts entsprechend angepasst übernommen. Dennoch sollen die demokratischen Elemente der Delegierten- und Vertreterversammlung die Interessen der vornehmlich ehrenamtlich tätigen Mitglieder in den Gesamtverband tragen.</w:t>
+      </w:r>
+    </w:p>
+    <w:p>
+      <w:pPr>
         <w:jc w:val="both"/>
         <w:rPr>
           <w:rFonts w:ascii="Arial" w:hAnsi="Arial" w:cs="Arial"/>
@@ -240,225 +659,21 @@
         <w:rPr>
           <w:rFonts w:ascii="Arial" w:hAnsi="Arial" w:cs="Arial"/>
         </w:rPr>
+        <w:t xml:space="preserve">Aus der Vorschrift, dass mindestens 1/3 der Vorstandsmitglieder bis hin zur Landes- und Regionalebene Mitglieder des Johanniter-Ordens sein müssen, resultiert eine enge Verstrickung mit dem Orden. Dies führt dazu, dass der Verband in einigen Fragestellungen </w:t>
+      </w:r>
+      <w:r>
+        <w:rPr>
+          <w:rFonts w:ascii="Arial" w:hAnsi="Arial" w:cs="Arial"/>
+        </w:rPr>
         <w:lastRenderedPageBreak/>
-        <w:t>Die Struktur Johanniter-Unfall-Hilfe e.V. (JUH) ist pyramidenförmig organisiert. Als Werk des evangelischen Johanniter-Ordens in dessen über 900jährigen Geschichte steht an der Spitze des Organigramms der Herrenmeister ebendieses Ordens. Für das Tagesgeschäft mag das weitestgehend irrelevant sein, für die Identität der Johanniter dafür umso wichtiger.</w:t>
-      </w:r>
-    </w:p>
-    <w:p>
-      <w:pPr>
-        <w:jc w:val="both"/>
-        <w:rPr>
-          <w:rFonts w:ascii="Arial" w:hAnsi="Arial" w:cs="Arial"/>
-        </w:rPr>
-      </w:pPr>
-      <w:r>
-        <w:rPr>
-          <w:rFonts w:ascii="Arial" w:hAnsi="Arial" w:cs="Arial"/>
-        </w:rPr>
-        <w:t>Der Herrenmeister ernennt den Präsidenten der JUH, welcher ihm schon als Ordensritter per se unterstellt ist. Dennoch ist das Amt des Präsidenten das höchste Amt der ca. 44000 aktive Mitglieder enthaltenden Hilfsorganisation.</w:t>
-      </w:r>
-    </w:p>
-    <w:p>
-      <w:pPr>
-        <w:jc w:val="both"/>
-        <w:rPr>
-          <w:rFonts w:ascii="Arial" w:hAnsi="Arial" w:cs="Arial"/>
-        </w:rPr>
-      </w:pPr>
-      <w:r>
-        <w:rPr>
-          <w:rFonts w:ascii="Arial" w:hAnsi="Arial" w:cs="Arial"/>
-        </w:rPr>
-        <w:t xml:space="preserve">Um die weiteren Ämter und Funktionen erläutern zu können ist es hilfreich sich die Verbandsstruktur der JUH klar zu machen. </w:t>
-      </w:r>
-      <w:r>
-        <w:rPr>
-          <w:rFonts w:ascii="Arial" w:hAnsi="Arial" w:cs="Arial"/>
-        </w:rPr>
-        <w:t xml:space="preserve">Im Bundesverband sind neun Landesverbände organisiert, welche wiederum aus Regionalverbänden bestehen. Der Landesverband Baden-Württemberg zum Beispiel besteht aus fünf Regionalverbänden verschiedener Größe: RV Baden, RV Ostwürttemberg, RV Stuttgart, RV Oberschwaben-Bodensee, RV Main-Tauber. In diesen Regionalverbänden sind die Mitglieder vor Ort in sogenannten Ortsverbänden organisiert. Auf Ortsebene sind alle Johanniter Teil der Mitgliederversammlung, die wichtige Themen diskutiert  und Delegierte in die Landesvertreterversammlung entsendet. Bundespolitische Themen werden von </w:t>
-      </w:r>
-      <w:r>
-        <w:rPr>
-          <w:rFonts w:ascii="Arial" w:hAnsi="Arial" w:cs="Arial"/>
-        </w:rPr>
-        <w:t>dort in die Delegiertenkonferenz geschickt und mit Vertretern aus dem ganzen Bundesgebiet diskutiert. Außerdem wird durch diese Konferenz das Präsidium gewählt, welches das höchste Organ der Johanniter-Unfall-Hilfe e.V. ist.</w:t>
-      </w:r>
-    </w:p>
-    <w:p>
-      <w:pPr>
-        <w:jc w:val="both"/>
-        <w:rPr>
-          <w:rFonts w:ascii="Arial" w:hAnsi="Arial" w:cs="Arial"/>
-        </w:rPr>
-      </w:pPr>
-      <w:r>
-        <w:rPr>
-          <w:rFonts w:ascii="Arial" w:hAnsi="Arial" w:cs="Arial"/>
-        </w:rPr>
-        <w:t>Das Präsidium schlägt die Mitglieder des</w:t>
-      </w:r>
-      <w:r>
-        <w:rPr>
-          <w:rFonts w:ascii="Arial" w:hAnsi="Arial" w:cs="Arial"/>
-        </w:rPr>
-        <w:t xml:space="preserve"> Bundesvorstand</w:t>
-      </w:r>
-      <w:r>
-        <w:rPr>
-          <w:rFonts w:ascii="Arial" w:hAnsi="Arial" w:cs="Arial"/>
-        </w:rPr>
-        <w:t>s</w:t>
-      </w:r>
-      <w:r>
-        <w:rPr>
-          <w:rFonts w:ascii="Arial" w:hAnsi="Arial" w:cs="Arial"/>
-        </w:rPr>
-        <w:t xml:space="preserve"> (BVO)</w:t>
-      </w:r>
-      <w:r>
-        <w:rPr>
-          <w:rFonts w:ascii="Arial" w:hAnsi="Arial" w:cs="Arial"/>
-        </w:rPr>
-        <w:t xml:space="preserve"> vor, welcher dann durch den Herrenmeister ernannt wird. Der BVO</w:t>
-      </w:r>
-      <w:r>
-        <w:rPr>
-          <w:rFonts w:ascii="Arial" w:hAnsi="Arial" w:cs="Arial"/>
-        </w:rPr>
-        <w:t xml:space="preserve"> besteht aus drei Mitgliedern, von denen mindestens eines Mitglied des Johanniter-Ordens und ehrenamtlich tätig sein muss.</w:t>
-      </w:r>
-    </w:p>
-    <w:p>
-      <w:pPr>
-        <w:jc w:val="both"/>
-        <w:rPr>
-          <w:rFonts w:ascii="Arial" w:hAnsi="Arial" w:cs="Arial"/>
-        </w:rPr>
-      </w:pPr>
-      <w:r>
-        <w:rPr>
-          <w:rFonts w:ascii="Arial" w:hAnsi="Arial" w:cs="Arial"/>
-        </w:rPr>
-        <w:t xml:space="preserve">Er </w:t>
-      </w:r>
-      <w:r>
-        <w:rPr>
-          <w:rFonts w:ascii="Arial" w:hAnsi="Arial" w:cs="Arial"/>
-        </w:rPr>
-        <w:t>beruft die aus Bundesarzt, Bundesausbildungsleiter, Bundespfarrer, Bundesjugendleiter und weiteren Bundesbeauftragten bestehende Bundesleitung die ihn in regelmäßig in wichtigen Fragen berät.</w:t>
-      </w:r>
-    </w:p>
-    <w:p>
-      <w:pPr>
-        <w:jc w:val="both"/>
-        <w:rPr>
-          <w:rFonts w:ascii="Arial" w:hAnsi="Arial" w:cs="Arial"/>
-        </w:rPr>
-      </w:pPr>
-      <w:r>
-        <w:rPr>
-          <w:rFonts w:ascii="Arial" w:hAnsi="Arial" w:cs="Arial"/>
-        </w:rPr>
-        <w:t>Das o.g. Präsidium bestellt auf Vorschlag des BVOs und mit Zustimmung des Herrenmeisters die Landesvorstände. Ein Landesvorstand besteht aus zwei oder drei Mitgliedern, von denen wiederum eines aus dem Johanniter-Orden kommen muss. Die Mehrheit der Vorstandsmitglieder muss einem evangelischen Bekenntnis angehören.</w:t>
-      </w:r>
-    </w:p>
-    <w:p>
-      <w:pPr>
-        <w:jc w:val="both"/>
-        <w:rPr>
-          <w:rFonts w:ascii="Arial" w:hAnsi="Arial" w:cs="Arial"/>
-        </w:rPr>
-      </w:pPr>
-      <w:r>
-        <w:rPr>
-          <w:rFonts w:ascii="Arial" w:hAnsi="Arial" w:cs="Arial"/>
-        </w:rPr>
-        <w:t>Auch der Landesvorstand (LVO) beruft eine Landesleitung, die die entsprechenden Positionen auf Landesebene enthält und ihn in Fachfragen berät. Des Weiteren beruft er die Regionalvorstände, von denen auch ein Mitglied ehrenamtlich tätig sein muss.</w:t>
-      </w:r>
-    </w:p>
-    <w:p>
-      <w:pPr>
-        <w:jc w:val="both"/>
-        <w:rPr>
-          <w:rFonts w:ascii="Arial" w:hAnsi="Arial" w:cs="Arial"/>
-        </w:rPr>
-      </w:pPr>
-      <w:r>
-        <w:rPr>
-          <w:rFonts w:ascii="Arial" w:hAnsi="Arial" w:cs="Arial"/>
-        </w:rPr>
-        <w:t>Regionalvorstände ernennen die ehrenamtlichen Ortsbeauftragten. Sie sind Teil der Regionalleitung, wenn diese berufen wird, was</w:t>
-      </w:r>
-      <w:r>
-        <w:rPr>
-          <w:rFonts w:ascii="Arial" w:hAnsi="Arial" w:cs="Arial"/>
-        </w:rPr>
-        <w:t xml:space="preserve"> aber</w:t>
-      </w:r>
-      <w:r>
-        <w:rPr>
-          <w:rFonts w:ascii="Arial" w:hAnsi="Arial" w:cs="Arial"/>
-        </w:rPr>
-        <w:t xml:space="preserve"> nicht der Fall sein muss.</w:t>
-      </w:r>
-    </w:p>
-    <w:p>
-      <w:pPr>
-        <w:jc w:val="both"/>
-        <w:rPr>
-          <w:rFonts w:ascii="Arial" w:hAnsi="Arial" w:cs="Arial"/>
-        </w:rPr>
-      </w:pPr>
-    </w:p>
-    <w:p>
-      <w:pPr>
-        <w:jc w:val="both"/>
-        <w:rPr>
-          <w:rFonts w:ascii="Arial" w:hAnsi="Arial" w:cs="Arial"/>
-        </w:rPr>
-      </w:pPr>
-      <w:r>
-        <w:rPr>
-          <w:rFonts w:ascii="Arial" w:hAnsi="Arial" w:cs="Arial"/>
-        </w:rPr>
-        <w:t>Jetzt stellt sich die Frage, warum es diese eher komplizierte, verstrickte Struktur gibt und welche Vor- und Nachteile sie bringt. Die Top-Down-Struktur ist in der langen Geschichte des Johanniter-Ordens gewachsen und wurde bei der Gründung der Johanniter-Unfall-Hilfe e.V. in der Nachkriegszeit des letzten Jahrhunderts entsprechend angepasst übernommen. Dennoch sollen die demokratischen Elemente der Delegierten- und Vertreterversammlung die Interessen der vornehmlich ehrenamtlich tätigen Mitglieder in den Gesamtverband tragen.</w:t>
-      </w:r>
-    </w:p>
-    <w:p>
-      <w:pPr>
-        <w:jc w:val="both"/>
-        <w:rPr>
-          <w:rFonts w:ascii="Arial" w:hAnsi="Arial" w:cs="Arial"/>
-        </w:rPr>
-      </w:pPr>
-      <w:r>
-        <w:rPr>
-          <w:rFonts w:ascii="Arial" w:hAnsi="Arial" w:cs="Arial"/>
-        </w:rPr>
-        <w:t xml:space="preserve">Die enge Verstrickung mit dem Johanniter-Orden durch min 1/3 der Vorstandsmitglieder bis zur Landes- und Regionalebene gibt dem Verband in einigen Fragestellungen eher konservative Ansichten. Die Delegierten der Basis und des Jugendverbandes sind auf allen Ebenen Teil der entsprechenden Leitungen, was ein großer Vorteil ist, auch wenn diese nur beratende Funktion haben. Ein weiterer Vorteil ist die Vereinsstruktur auf Bundesebene. Im Gegensatz zu anderen Hilfsorganisationen sind hier alle Verbände dem Bundesvorstand unterstellt und es ist so gegeben, dass bundesweit alle Johanniter </w:t>
-      </w:r>
-      <w:proofErr w:type="spellStart"/>
-      <w:proofErr w:type="gramStart"/>
-      <w:r>
-        <w:rPr>
-          <w:rFonts w:ascii="Arial" w:hAnsi="Arial" w:cs="Arial"/>
-        </w:rPr>
-        <w:t>den selben</w:t>
-      </w:r>
-      <w:proofErr w:type="spellEnd"/>
-      <w:proofErr w:type="gramEnd"/>
-      <w:r>
-        <w:rPr>
-          <w:rFonts w:ascii="Arial" w:hAnsi="Arial" w:cs="Arial"/>
-        </w:rPr>
-        <w:t xml:space="preserve"> Regeln folgen. </w:t>
-      </w:r>
-      <w:r>
-        <w:rPr>
-          <w:rFonts w:ascii="Arial" w:hAnsi="Arial" w:cs="Arial"/>
-        </w:rPr>
-        <w:lastRenderedPageBreak/>
-        <w:t>Das betrifft zum Beispiel das Corporate Design, also das Erscheinungsbild der Werbematerialien, Autos etc., den Prozessen in den Verwaltungen oder den Uniformen, die bei anderen Organisationen schon im Nachbarort komplett unterschiedlich aussehen.</w:t>
+        <w:t>eher konservative Ansichten vertritt. Allerdings wird dies dadurch ausgeglichen, dass die Delegierten der Basis und des Jugendverbandes auf allen Ebenen Teil der entsprechenden Leitungen sind. Obwohl sie nur beratende Funktion haben, ergibt sich aus dieser Konstellation der Vorteil, dass sie die Möglichkeit haben aktiv an der Gestaltung des Verbandes teilzunehmen und ihre Interessen zu vertreten.</w:t>
+      </w:r>
+      <w:r>
+        <w:rPr>
+          <w:rFonts w:ascii="Arial" w:hAnsi="Arial" w:cs="Arial"/>
+        </w:rPr>
+        <w:br/>
+        <w:t>Ein weiterer Vorteil ist die Vereinsstruktur auf Bundesebene. Im Gegensatz zu anderen Hilfsorganisationen sind bei der JUH alle Verbände direkt dem Bundesvorstand unterstellt. Somit ist gegeben, dass bundesweit alle Johanniter denselben Regeln folgen. Das betrifft zum Beispiel das Corporate Design, also das Erscheinungsbild der Werbematerialien, Autos etc., die Prozesse in den Verwaltungen oder die Uniformen, die bei anderen Organisationen schon im Nachbarort komplett unterschiedlich aussehen können. Das erleichtert die Zusammenarbeit der einzelnen Verbände und stärkt das Zugehörigkeitsgefühl der Mitglieder.</w:t>
       </w:r>
     </w:p>
     <w:p>
@@ -504,7 +719,7 @@
         <w:lastRenderedPageBreak/>
         <w:pict>
           <v:shape id="_x0000_s1027" type="#_x0000_t75" style="position:absolute;margin-left:239.1pt;margin-top:112.05pt;width:93.45pt;height:52.55pt;z-index:251661312;mso-position-horizontal-relative:text;mso-position-vertical-relative:text;mso-width-relative:page;mso-height-relative:page">
-            <v:imagedata r:id="rId8" o:title="Logo JJ farbig"/>
+            <v:imagedata r:id="rId10" o:title="Logo JJ farbig"/>
           </v:shape>
         </w:pict>
       </w:r>
@@ -513,10 +728,10 @@
           <w:rFonts w:ascii="Arial" w:hAnsi="Arial" w:cs="Arial"/>
         </w:rPr>
         <w:object w:dxaOrig="11641" w:dyaOrig="20716">
-          <v:shape id="_x0000_i1025" type="#_x0000_t75" style="width:401.05pt;height:713.65pt" o:ole="">
-            <v:imagedata r:id="rId9" o:title=""/>
+          <v:shape id="_x0000_i1025" type="#_x0000_t75" style="width:400.65pt;height:714.05pt" o:ole="">
+            <v:imagedata r:id="rId11" o:title=""/>
           </v:shape>
-          <o:OLEObject Type="Embed" ProgID="Visio.Drawing.15" ShapeID="_x0000_i1025" DrawAspect="Content" ObjectID="_1489169796" r:id="rId10"/>
+          <o:OLEObject Type="Embed" ProgID="Visio.Drawing.15" ShapeID="_x0000_i1025" DrawAspect="Content" ObjectID="_1489171994" r:id="rId12"/>
         </w:object>
       </w:r>
     </w:p>
@@ -528,6 +743,56 @@
     </w:sectPr>
   </w:body>
 </w:document>
+</file>
+
+<file path=word/endnotes.xml><?xml version="1.0" encoding="utf-8"?>
+<w:endnotes xmlns:wpc="http://schemas.microsoft.com/office/word/2010/wordprocessingCanvas" xmlns:mc="http://schemas.openxmlformats.org/markup-compatibility/2006" xmlns:o="urn:schemas-microsoft-com:office:office" xmlns:r="http://schemas.openxmlformats.org/officeDocument/2006/relationships" xmlns:m="http://schemas.openxmlformats.org/officeDocument/2006/math" xmlns:v="urn:schemas-microsoft-com:vml" xmlns:wp14="http://schemas.microsoft.com/office/word/2010/wordprocessingDrawing" xmlns:wp="http://schemas.openxmlformats.org/drawingml/2006/wordprocessingDrawing" xmlns:w10="urn:schemas-microsoft-com:office:word" xmlns:w="http://schemas.openxmlformats.org/wordprocessingml/2006/main" xmlns:w14="http://schemas.microsoft.com/office/word/2010/wordml" xmlns:wpg="http://schemas.microsoft.com/office/word/2010/wordprocessingGroup" xmlns:wpi="http://schemas.microsoft.com/office/word/2010/wordprocessingInk" xmlns:wne="http://schemas.microsoft.com/office/word/2006/wordml" xmlns:wps="http://schemas.microsoft.com/office/word/2010/wordprocessingShape" mc:Ignorable="w14 wp14">
+  <w:endnote w:type="separator" w:id="-1">
+    <w:p>
+      <w:pPr>
+        <w:spacing w:after="0" w:line="240" w:lineRule="auto"/>
+      </w:pPr>
+      <w:r>
+        <w:separator/>
+      </w:r>
+    </w:p>
+  </w:endnote>
+  <w:endnote w:type="continuationSeparator" w:id="0">
+    <w:p>
+      <w:pPr>
+        <w:spacing w:after="0" w:line="240" w:lineRule="auto"/>
+      </w:pPr>
+      <w:r>
+        <w:continuationSeparator/>
+      </w:r>
+    </w:p>
+  </w:endnote>
+</w:endnotes>
+</file>
+
+<file path=word/footnotes.xml><?xml version="1.0" encoding="utf-8"?>
+<w:footnotes xmlns:wpc="http://schemas.microsoft.com/office/word/2010/wordprocessingCanvas" xmlns:mc="http://schemas.openxmlformats.org/markup-compatibility/2006" xmlns:o="urn:schemas-microsoft-com:office:office" xmlns:r="http://schemas.openxmlformats.org/officeDocument/2006/relationships" xmlns:m="http://schemas.openxmlformats.org/officeDocument/2006/math" xmlns:v="urn:schemas-microsoft-com:vml" xmlns:wp14="http://schemas.microsoft.com/office/word/2010/wordprocessingDrawing" xmlns:wp="http://schemas.openxmlformats.org/drawingml/2006/wordprocessingDrawing" xmlns:w10="urn:schemas-microsoft-com:office:word" xmlns:w="http://schemas.openxmlformats.org/wordprocessingml/2006/main" xmlns:w14="http://schemas.microsoft.com/office/word/2010/wordml" xmlns:wpg="http://schemas.microsoft.com/office/word/2010/wordprocessingGroup" xmlns:wpi="http://schemas.microsoft.com/office/word/2010/wordprocessingInk" xmlns:wne="http://schemas.microsoft.com/office/word/2006/wordml" xmlns:wps="http://schemas.microsoft.com/office/word/2010/wordprocessingShape" mc:Ignorable="w14 wp14">
+  <w:footnote w:type="separator" w:id="-1">
+    <w:p>
+      <w:pPr>
+        <w:spacing w:after="0" w:line="240" w:lineRule="auto"/>
+      </w:pPr>
+      <w:r>
+        <w:separator/>
+      </w:r>
+    </w:p>
+  </w:footnote>
+  <w:footnote w:type="continuationSeparator" w:id="0">
+    <w:p>
+      <w:pPr>
+        <w:spacing w:after="0" w:line="240" w:lineRule="auto"/>
+      </w:pPr>
+      <w:r>
+        <w:continuationSeparator/>
+      </w:r>
+    </w:p>
+  </w:footnote>
+</w:footnotes>
 </file>
 
 <file path=word/styles.xml><?xml version="1.0" encoding="utf-8"?>
@@ -693,6 +958,7 @@
   <w:style w:type="character" w:default="1" w:styleId="Absatz-Standardschriftart">
     <w:name w:val="Default Paragraph Font"/>
     <w:uiPriority w:val="1"/>
+    <w:semiHidden/>
     <w:unhideWhenUsed/>
   </w:style>
   <w:style w:type="table" w:default="1" w:styleId="NormaleTabelle">
@@ -912,6 +1178,7 @@
   <w:style w:type="character" w:default="1" w:styleId="Absatz-Standardschriftart">
     <w:name w:val="Default Paragraph Font"/>
     <w:uiPriority w:val="1"/>
+    <w:semiHidden/>
     <w:unhideWhenUsed/>
   </w:style>
   <w:style w:type="table" w:default="1" w:styleId="NormaleTabelle">

</xml_diff>